<commit_message>
Add solution to 16 June 2019
</commit_message>
<xml_diff>
--- a/C# Web/C# Web Basics/Exams/Exam - 16 June 2019/SULS_Problem Description.docx
+++ b/C# Web/C# Web Basics/Exams/Exam - 16 June 2019/SULS_Problem Description.docx
@@ -1,6 +1,6 @@
 
 <file path=word/document.xml><?xml version="1.0" encoding="utf-8"?>
-<w:document xmlns:wpc="http://schemas.microsoft.com/office/word/2010/wordprocessingCanvas" xmlns:cx="http://schemas.microsoft.com/office/drawing/2014/chartex" xmlns:cx1="http://schemas.microsoft.com/office/drawing/2015/9/8/chartex" xmlns:mc="http://schemas.openxmlformats.org/markup-compatibility/2006" xmlns:o="urn:schemas-microsoft-com:office:office" xmlns:r="http://schemas.openxmlformats.org/officeDocument/2006/relationships" xmlns:m="http://schemas.openxmlformats.org/officeDocument/2006/math" xmlns:v="urn:schemas-microsoft-com:vml" xmlns:wp14="http://schemas.microsoft.com/office/word/2010/wordprocessingDrawing" xmlns:wp="http://schemas.openxmlformats.org/drawingml/2006/wordprocessingDrawing" xmlns:w10="urn:schemas-microsoft-com:office:word" xmlns:w="http://schemas.openxmlformats.org/wordprocessingml/2006/main" xmlns:w14="http://schemas.microsoft.com/office/word/2010/wordml" xmlns:w15="http://schemas.microsoft.com/office/word/2012/wordml" xmlns:w16se="http://schemas.microsoft.com/office/word/2015/wordml/symex" xmlns:wpg="http://schemas.microsoft.com/office/word/2010/wordprocessingGroup" xmlns:wpi="http://schemas.microsoft.com/office/word/2010/wordprocessingInk" xmlns:wne="http://schemas.microsoft.com/office/word/2006/wordml" xmlns:wps="http://schemas.microsoft.com/office/word/2010/wordprocessingShape" mc:Ignorable="w14 w15 w16se wp14">
+<w:document xmlns:wpc="http://schemas.microsoft.com/office/word/2010/wordprocessingCanvas" xmlns:cx="http://schemas.microsoft.com/office/drawing/2014/chartex" xmlns:cx1="http://schemas.microsoft.com/office/drawing/2015/9/8/chartex" xmlns:cx2="http://schemas.microsoft.com/office/drawing/2015/10/21/chartex" xmlns:cx3="http://schemas.microsoft.com/office/drawing/2016/5/9/chartex" xmlns:cx4="http://schemas.microsoft.com/office/drawing/2016/5/10/chartex" xmlns:cx5="http://schemas.microsoft.com/office/drawing/2016/5/11/chartex" xmlns:cx6="http://schemas.microsoft.com/office/drawing/2016/5/12/chartex" xmlns:cx7="http://schemas.microsoft.com/office/drawing/2016/5/13/chartex" xmlns:cx8="http://schemas.microsoft.com/office/drawing/2016/5/14/chartex" xmlns:mc="http://schemas.openxmlformats.org/markup-compatibility/2006" xmlns:aink="http://schemas.microsoft.com/office/drawing/2016/ink" xmlns:am3d="http://schemas.microsoft.com/office/drawing/2017/model3d" xmlns:o="urn:schemas-microsoft-com:office:office" xmlns:r="http://schemas.openxmlformats.org/officeDocument/2006/relationships" xmlns:m="http://schemas.openxmlformats.org/officeDocument/2006/math" xmlns:v="urn:schemas-microsoft-com:vml" xmlns:wp14="http://schemas.microsoft.com/office/word/2010/wordprocessingDrawing" xmlns:wp="http://schemas.openxmlformats.org/drawingml/2006/wordprocessingDrawing" xmlns:w10="urn:schemas-microsoft-com:office:word" xmlns:w="http://schemas.openxmlformats.org/wordprocessingml/2006/main" xmlns:w14="http://schemas.microsoft.com/office/word/2010/wordml" xmlns:w15="http://schemas.microsoft.com/office/word/2012/wordml" xmlns:w16cid="http://schemas.microsoft.com/office/word/2016/wordml/cid" xmlns:w16se="http://schemas.microsoft.com/office/word/2015/wordml/symex" xmlns:wpg="http://schemas.microsoft.com/office/word/2010/wordprocessingGroup" xmlns:wpi="http://schemas.microsoft.com/office/word/2010/wordprocessingInk" xmlns:wne="http://schemas.microsoft.com/office/word/2006/wordml" xmlns:wps="http://schemas.microsoft.com/office/word/2010/wordprocessingShape" mc:Ignorable="w14 w15 w16se w16cid wp14">
   <w:body>
     <w:p>
       <w:pPr>
@@ -175,8 +175,6 @@
         </w:rPr>
         <w:t>n online judge platform which manages problems and submissions of users</w:t>
       </w:r>
-      <w:bookmarkStart w:id="0" w:name="_GoBack"/>
-      <w:bookmarkEnd w:id="0"/>
       <w:r>
         <w:t>.</w:t>
       </w:r>
@@ -758,7 +756,14 @@
         <w:rPr>
           <w:b/>
         </w:rPr>
-        <w:t>max length 20</w:t>
+        <w:t xml:space="preserve">max length </w:t>
+      </w:r>
+      <w:proofErr w:type="gramStart"/>
+      <w:r>
+        <w:rPr>
+          <w:b/>
+        </w:rPr>
+        <w:t>20</w:t>
       </w:r>
       <w:r>
         <w:t xml:space="preserve"> </w:t>
@@ -777,6 +782,7 @@
         </w:rPr>
         <w:t>-</w:t>
       </w:r>
+      <w:proofErr w:type="gramEnd"/>
       <w:r>
         <w:rPr>
           <w:rStyle w:val="CodeChar"/>
@@ -892,6 +898,7 @@
       </w:pPr>
       <w:r>
         <w:rPr>
+          <w:highlight w:val="yellow"/>
           <w:lang w:val="sq-AL"/>
         </w:rPr>
         <w:t xml:space="preserve">Has a </w:t>
@@ -899,12 +906,14 @@
       <w:r>
         <w:rPr>
           <w:rStyle w:val="CodeChar"/>
+          <w:highlight w:val="yellow"/>
           <w:lang w:val="sq-AL"/>
         </w:rPr>
         <w:t>Name</w:t>
       </w:r>
       <w:r>
         <w:rPr>
+          <w:highlight w:val="yellow"/>
           <w:lang w:val="sq-AL"/>
         </w:rPr>
         <w:t xml:space="preserve"> – a </w:t>
@@ -913,6 +922,7 @@
         <w:rPr>
           <w:rStyle w:val="CodeChar"/>
           <w:rFonts w:asciiTheme="minorHAnsi" w:hAnsiTheme="minorHAnsi" w:cstheme="minorHAnsi"/>
+          <w:highlight w:val="yellow"/>
         </w:rPr>
         <w:t>string</w:t>
       </w:r>
@@ -920,47 +930,67 @@
         <w:rPr>
           <w:rStyle w:val="CodeChar"/>
           <w:rFonts w:asciiTheme="minorHAnsi" w:hAnsiTheme="minorHAnsi" w:cstheme="minorHAnsi"/>
+          <w:highlight w:val="yellow"/>
           <w:lang w:val="bg-BG"/>
         </w:rPr>
         <w:t xml:space="preserve"> </w:t>
       </w:r>
       <w:r>
+        <w:rPr>
+          <w:highlight w:val="yellow"/>
+        </w:rPr>
         <w:t xml:space="preserve">with </w:t>
       </w:r>
       <w:r>
         <w:rPr>
           <w:b/>
+          <w:highlight w:val="yellow"/>
         </w:rPr>
         <w:t>min length</w:t>
       </w:r>
       <w:r>
+        <w:rPr>
+          <w:highlight w:val="yellow"/>
+        </w:rPr>
         <w:t xml:space="preserve"> </w:t>
       </w:r>
       <w:r>
         <w:rPr>
           <w:b/>
+          <w:highlight w:val="yellow"/>
         </w:rPr>
         <w:t xml:space="preserve">5 </w:t>
       </w:r>
       <w:r>
+        <w:rPr>
+          <w:highlight w:val="yellow"/>
+        </w:rPr>
         <w:t xml:space="preserve">and </w:t>
       </w:r>
       <w:r>
         <w:rPr>
           <w:b/>
+          <w:highlight w:val="yellow"/>
         </w:rPr>
         <w:t>max length 20</w:t>
       </w:r>
       <w:r>
+        <w:rPr>
+          <w:highlight w:val="yellow"/>
+        </w:rPr>
         <w:t xml:space="preserve"> (</w:t>
       </w:r>
       <w:r>
         <w:rPr>
           <w:rStyle w:val="Strong"/>
+          <w:highlight w:val="yellow"/>
         </w:rPr>
         <w:t>required</w:t>
       </w:r>
       <w:r>
+        <w:rPr>
+          <w:highlight w:val="yellow"/>
+        </w:rPr>
         <w:t>)</w:t>
       </w:r>
     </w:p>
@@ -973,11 +1003,13 @@
         </w:numPr>
         <w:jc w:val="both"/>
         <w:rPr>
+          <w:highlight w:val="yellow"/>
           <w:lang w:val="sq-AL"/>
         </w:rPr>
       </w:pPr>
       <w:r>
         <w:rPr>
+          <w:highlight w:val="yellow"/>
           <w:lang w:val="sq-AL"/>
         </w:rPr>
         <w:t xml:space="preserve">Has </w:t>
@@ -985,18 +1017,21 @@
       <w:r>
         <w:rPr>
           <w:rStyle w:val="CodeChar"/>
+          <w:highlight w:val="yellow"/>
           <w:lang w:val="sq-AL"/>
         </w:rPr>
         <w:t>Points</w:t>
       </w:r>
       <w:r>
         <w:rPr>
+          <w:highlight w:val="yellow"/>
           <w:lang w:val="sq-AL"/>
         </w:rPr>
         <w:t>– a</w:t>
       </w:r>
       <w:r>
         <w:rPr>
+          <w:highlight w:val="yellow"/>
           <w:lang w:val="sq-AL"/>
         </w:rPr>
         <w:t xml:space="preserve">n </w:t>
@@ -1004,6 +1039,7 @@
       <w:r>
         <w:rPr>
           <w:b/>
+          <w:highlight w:val="yellow"/>
           <w:lang w:val="sq-AL"/>
         </w:rPr>
         <w:t>in</w:t>
@@ -1011,6 +1047,7 @@
       <w:r>
         <w:rPr>
           <w:b/>
+          <w:highlight w:val="yellow"/>
           <w:lang w:val="sq-AL"/>
         </w:rPr>
         <w:t>teger</w:t>
@@ -1018,53 +1055,68 @@
       <w:r>
         <w:rPr>
           <w:b/>
+          <w:highlight w:val="yellow"/>
           <w:lang w:val="bg-BG"/>
         </w:rPr>
         <w:t xml:space="preserve"> </w:t>
       </w:r>
       <w:r>
+        <w:rPr>
+          <w:highlight w:val="yellow"/>
+        </w:rPr>
         <w:t>between</w:t>
       </w:r>
       <w:r>
         <w:rPr>
           <w:b/>
+          <w:highlight w:val="yellow"/>
         </w:rPr>
         <w:t xml:space="preserve"> </w:t>
       </w:r>
       <w:r>
         <w:rPr>
           <w:b/>
+          <w:highlight w:val="yellow"/>
         </w:rPr>
         <w:t>50</w:t>
       </w:r>
       <w:r>
         <w:rPr>
           <w:b/>
+          <w:highlight w:val="yellow"/>
         </w:rPr>
         <w:t xml:space="preserve"> </w:t>
       </w:r>
       <w:r>
+        <w:rPr>
+          <w:highlight w:val="yellow"/>
+        </w:rPr>
         <w:t xml:space="preserve">and </w:t>
       </w:r>
       <w:r>
         <w:rPr>
           <w:b/>
+          <w:highlight w:val="yellow"/>
         </w:rPr>
         <w:t>300</w:t>
       </w:r>
       <w:r>
-        <w:t xml:space="preserve"> </w:t>
-      </w:r>
-      <w:r>
-        <w:t>(</w:t>
+        <w:rPr>
+          <w:highlight w:val="yellow"/>
+        </w:rPr>
+        <w:t xml:space="preserve"> (</w:t>
       </w:r>
       <w:r>
         <w:rPr>
           <w:rStyle w:val="Strong"/>
+          <w:highlight w:val="yellow"/>
         </w:rPr>
         <w:t>required</w:t>
       </w:r>
       <w:r>
+        <w:rPr>
+          <w:highlight w:val="yellow"/>
+        </w:rPr>
         <w:t>)</w:t>
       </w:r>
     </w:p>
@@ -1553,6 +1605,9 @@
         <w:jc w:val="both"/>
       </w:pPr>
       <w:r>
+        <w:rPr>
+          <w:highlight w:val="yellow"/>
+        </w:rPr>
         <w:t>Index Page (logged-out user)</w:t>
       </w:r>
     </w:p>
@@ -1562,7 +1617,7 @@
           <w:noProof/>
         </w:rPr>
         <w:drawing>
-          <wp:inline distT="0" distB="0" distL="0" distR="0">
+          <wp:inline distT="0" distB="0" distL="0" distR="0" wp14:anchorId="2F5C40E1" wp14:editId="0131CEA9">
             <wp:extent cx="6626225" cy="2468245"/>
             <wp:effectExtent l="0" t="0" r="3175" b="8255"/>
             <wp:docPr id="4" name="Picture 4"/>
@@ -1609,6 +1664,9 @@
         <w:pStyle w:val="Heading3"/>
       </w:pPr>
       <w:r>
+        <w:rPr>
+          <w:highlight w:val="yellow"/>
+        </w:rPr>
         <w:t>Login Page (logged-out user)</w:t>
       </w:r>
     </w:p>
@@ -1621,7 +1679,7 @@
           <w:noProof/>
         </w:rPr>
         <w:drawing>
-          <wp:inline distT="0" distB="0" distL="0" distR="0">
+          <wp:inline distT="0" distB="0" distL="0" distR="0" wp14:anchorId="6ED1D17B" wp14:editId="025E3C59">
             <wp:extent cx="6626225" cy="2268220"/>
             <wp:effectExtent l="0" t="0" r="3175" b="0"/>
             <wp:docPr id="23" name="Picture 23"/>
@@ -1668,6 +1726,9 @@
         <w:pStyle w:val="Heading3"/>
       </w:pPr>
       <w:r>
+        <w:rPr>
+          <w:highlight w:val="yellow"/>
+        </w:rPr>
         <w:lastRenderedPageBreak/>
         <w:t>Register Page (logged-out user)</w:t>
       </w:r>
@@ -1681,7 +1742,7 @@
           <w:noProof/>
         </w:rPr>
         <w:drawing>
-          <wp:inline distT="0" distB="0" distL="0" distR="0">
+          <wp:inline distT="0" distB="0" distL="0" distR="0" wp14:anchorId="743DC71E" wp14:editId="010CD13A">
             <wp:extent cx="6626225" cy="3135630"/>
             <wp:effectExtent l="0" t="0" r="3175" b="7620"/>
             <wp:docPr id="11" name="Picture 11"/>
@@ -1737,7 +1798,7 @@
           <w:noProof/>
         </w:rPr>
         <w:drawing>
-          <wp:inline distT="0" distB="0" distL="0" distR="0" wp14:anchorId="2552574E" wp14:editId="14A0C78C">
+          <wp:inline distT="0" distB="0" distL="0" distR="0" wp14:anchorId="63C343E8" wp14:editId="55111112">
             <wp:extent cx="6554470" cy="2942590"/>
             <wp:effectExtent l="0" t="0" r="0" b="0"/>
             <wp:docPr id="8" name="Picture 8"/>
@@ -1889,7 +1950,7 @@
           <w:noProof/>
         </w:rPr>
         <w:drawing>
-          <wp:inline distT="0" distB="0" distL="0" distR="0">
+          <wp:inline distT="0" distB="0" distL="0" distR="0" wp14:anchorId="0AC8B32A" wp14:editId="508DFAA5">
             <wp:extent cx="6626225" cy="2251710"/>
             <wp:effectExtent l="0" t="0" r="3175" b="0"/>
             <wp:docPr id="14" name="Picture 14"/>
@@ -1948,7 +2009,7 @@
           <w:noProof/>
         </w:rPr>
         <w:drawing>
-          <wp:inline distT="0" distB="0" distL="0" distR="0" wp14:anchorId="23FE6F8E" wp14:editId="5FBB1BAE">
+          <wp:inline distT="0" distB="0" distL="0" distR="0" wp14:anchorId="71D5621B" wp14:editId="2221A1AB">
             <wp:extent cx="6626225" cy="3021330"/>
             <wp:effectExtent l="0" t="0" r="3175" b="7620"/>
             <wp:docPr id="12" name="Picture 12"/>
@@ -2148,7 +2209,7 @@
           <w:noProof/>
         </w:rPr>
         <w:drawing>
-          <wp:inline distT="0" distB="0" distL="0" distR="0" wp14:anchorId="326FA843" wp14:editId="7FEF2B68">
+          <wp:inline distT="0" distB="0" distL="0" distR="0" wp14:anchorId="7F43DA55" wp14:editId="691BFE70">
             <wp:extent cx="6626225" cy="3063875"/>
             <wp:effectExtent l="0" t="0" r="3175" b="3175"/>
             <wp:docPr id="16" name="Picture 16"/>
@@ -3407,6 +3468,7 @@
       <w:r>
         <w:t xml:space="preserve">’s </w:t>
       </w:r>
+      <w:bookmarkStart w:id="0" w:name="_GoBack"/>
       <w:r>
         <w:rPr>
           <w:rStyle w:val="CodeChar"/>
@@ -3417,7 +3479,11 @@
         <w:t xml:space="preserve"> </w:t>
       </w:r>
       <w:r>
-        <w:t xml:space="preserve">property should be set to the </w:t>
+        <w:t xml:space="preserve">property should be set </w:t>
+      </w:r>
+      <w:bookmarkEnd w:id="0"/>
+      <w:r>
+        <w:t xml:space="preserve">to the </w:t>
       </w:r>
       <w:r>
         <w:rPr>
@@ -3556,48 +3622,73 @@
         <w:jc w:val="both"/>
       </w:pPr>
       <w:r>
+        <w:rPr>
+          <w:highlight w:val="yellow"/>
+        </w:rPr>
         <w:t xml:space="preserve">Upon successful </w:t>
       </w:r>
       <w:r>
         <w:rPr>
           <w:rStyle w:val="CodeChar"/>
+          <w:highlight w:val="yellow"/>
         </w:rPr>
         <w:t>Creation</w:t>
       </w:r>
       <w:r>
+        <w:rPr>
+          <w:highlight w:val="yellow"/>
+        </w:rPr>
         <w:t xml:space="preserve"> of a </w:t>
       </w:r>
       <w:r>
         <w:rPr>
           <w:rStyle w:val="CodeChar"/>
+          <w:highlight w:val="yellow"/>
         </w:rPr>
         <w:t>Problem</w:t>
       </w:r>
       <w:r>
+        <w:rPr>
+          <w:highlight w:val="yellow"/>
+        </w:rPr>
         <w:t>,</w:t>
       </w:r>
       <w:r>
+        <w:rPr>
+          <w:highlight w:val="yellow"/>
+        </w:rPr>
         <w:t xml:space="preserve"> you should be redirected to the</w:t>
       </w:r>
       <w:r>
+        <w:rPr>
+          <w:highlight w:val="yellow"/>
+        </w:rPr>
         <w:t xml:space="preserve"> </w:t>
       </w:r>
       <w:r>
         <w:rPr>
           <w:rStyle w:val="CodeChar"/>
+          <w:highlight w:val="yellow"/>
         </w:rPr>
         <w:t>Home</w:t>
       </w:r>
       <w:r>
+        <w:rPr>
+          <w:highlight w:val="yellow"/>
+        </w:rPr>
         <w:t xml:space="preserve"> </w:t>
       </w:r>
       <w:r>
         <w:rPr>
           <w:rStyle w:val="CodeChar"/>
+          <w:highlight w:val="yellow"/>
         </w:rPr>
         <w:t>Page</w:t>
       </w:r>
       <w:r>
+        <w:rPr>
+          <w:highlight w:val="yellow"/>
+        </w:rPr>
         <w:t>.</w:t>
       </w:r>
     </w:p>
@@ -3973,43 +4064,64 @@
       <w:r>
         <w:rPr>
           <w:rStyle w:val="CodeChar"/>
+          <w:highlight w:val="yellow"/>
         </w:rPr>
         <w:t>Users</w:t>
       </w:r>
       <w:r>
+        <w:rPr>
+          <w:highlight w:val="yellow"/>
+        </w:rPr>
         <w:t xml:space="preserve"> (logged in) can access </w:t>
       </w:r>
       <w:r>
         <w:rPr>
           <w:rStyle w:val="CodeChar"/>
+          <w:highlight w:val="yellow"/>
         </w:rPr>
         <w:t>Problem</w:t>
       </w:r>
       <w:r>
+        <w:rPr>
+          <w:highlight w:val="yellow"/>
+        </w:rPr>
         <w:t xml:space="preserve"> </w:t>
       </w:r>
       <w:r>
         <w:rPr>
           <w:rStyle w:val="CodeChar"/>
+          <w:highlight w:val="yellow"/>
         </w:rPr>
         <w:t>Create</w:t>
       </w:r>
       <w:r>
-        <w:t xml:space="preserve"> </w:t>
-      </w:r>
-      <w:r>
-        <w:t>page</w:t>
-      </w:r>
-      <w:r>
+        <w:rPr>
+          <w:highlight w:val="yellow"/>
+        </w:rPr>
+        <w:t xml:space="preserve"> page</w:t>
+      </w:r>
+      <w:r>
+        <w:rPr>
+          <w:highlight w:val="yellow"/>
+        </w:rPr>
         <w:t xml:space="preserve"> and funct</w:t>
       </w:r>
       <w:r>
+        <w:rPr>
+          <w:highlight w:val="yellow"/>
+        </w:rPr>
         <w:t>io</w:t>
       </w:r>
       <w:r>
+        <w:rPr>
+          <w:highlight w:val="yellow"/>
+        </w:rPr>
         <w:t>nality</w:t>
       </w:r>
       <w:r>
+        <w:rPr>
+          <w:highlight w:val="yellow"/>
+        </w:rPr>
         <w:t>.</w:t>
       </w:r>
     </w:p>
@@ -4328,12 +4440,14 @@
       <w:r>
         <w:t xml:space="preserve">In case of invalid data during the </w:t>
       </w:r>
+      <w:proofErr w:type="gramStart"/>
       <w:r>
         <w:rPr>
           <w:b/>
         </w:rPr>
         <w:t>submissions</w:t>
       </w:r>
+      <w:proofErr w:type="gramEnd"/>
       <w:r>
         <w:rPr>
           <w:b/>
@@ -4392,12 +4506,14 @@
       <w:r>
         <w:t xml:space="preserve">In case of invalid data during the </w:t>
       </w:r>
+      <w:proofErr w:type="gramStart"/>
       <w:r>
         <w:rPr>
           <w:b/>
         </w:rPr>
         <w:t>problems</w:t>
       </w:r>
+      <w:proofErr w:type="gramEnd"/>
       <w:r>
         <w:rPr>
           <w:b/>
@@ -4671,7 +4787,7 @@
 </file>
 
 <file path=word/endnotes.xml><?xml version="1.0" encoding="utf-8"?>
-<w:endnotes xmlns:wpc="http://schemas.microsoft.com/office/word/2010/wordprocessingCanvas" xmlns:cx="http://schemas.microsoft.com/office/drawing/2014/chartex" xmlns:cx1="http://schemas.microsoft.com/office/drawing/2015/9/8/chartex" xmlns:mc="http://schemas.openxmlformats.org/markup-compatibility/2006" xmlns:o="urn:schemas-microsoft-com:office:office" xmlns:r="http://schemas.openxmlformats.org/officeDocument/2006/relationships" xmlns:m="http://schemas.openxmlformats.org/officeDocument/2006/math" xmlns:v="urn:schemas-microsoft-com:vml" xmlns:wp14="http://schemas.microsoft.com/office/word/2010/wordprocessingDrawing" xmlns:wp="http://schemas.openxmlformats.org/drawingml/2006/wordprocessingDrawing" xmlns:w10="urn:schemas-microsoft-com:office:word" xmlns:w="http://schemas.openxmlformats.org/wordprocessingml/2006/main" xmlns:w14="http://schemas.microsoft.com/office/word/2010/wordml" xmlns:w15="http://schemas.microsoft.com/office/word/2012/wordml" xmlns:w16se="http://schemas.microsoft.com/office/word/2015/wordml/symex" xmlns:wpg="http://schemas.microsoft.com/office/word/2010/wordprocessingGroup" xmlns:wpi="http://schemas.microsoft.com/office/word/2010/wordprocessingInk" xmlns:wne="http://schemas.microsoft.com/office/word/2006/wordml" xmlns:wps="http://schemas.microsoft.com/office/word/2010/wordprocessingShape" mc:Ignorable="w14 w15 w16se wp14">
+<w:endnotes xmlns:wpc="http://schemas.microsoft.com/office/word/2010/wordprocessingCanvas" xmlns:cx="http://schemas.microsoft.com/office/drawing/2014/chartex" xmlns:cx1="http://schemas.microsoft.com/office/drawing/2015/9/8/chartex" xmlns:cx2="http://schemas.microsoft.com/office/drawing/2015/10/21/chartex" xmlns:cx3="http://schemas.microsoft.com/office/drawing/2016/5/9/chartex" xmlns:cx4="http://schemas.microsoft.com/office/drawing/2016/5/10/chartex" xmlns:cx5="http://schemas.microsoft.com/office/drawing/2016/5/11/chartex" xmlns:cx6="http://schemas.microsoft.com/office/drawing/2016/5/12/chartex" xmlns:cx7="http://schemas.microsoft.com/office/drawing/2016/5/13/chartex" xmlns:cx8="http://schemas.microsoft.com/office/drawing/2016/5/14/chartex" xmlns:mc="http://schemas.openxmlformats.org/markup-compatibility/2006" xmlns:aink="http://schemas.microsoft.com/office/drawing/2016/ink" xmlns:am3d="http://schemas.microsoft.com/office/drawing/2017/model3d" xmlns:o="urn:schemas-microsoft-com:office:office" xmlns:r="http://schemas.openxmlformats.org/officeDocument/2006/relationships" xmlns:m="http://schemas.openxmlformats.org/officeDocument/2006/math" xmlns:v="urn:schemas-microsoft-com:vml" xmlns:wp14="http://schemas.microsoft.com/office/word/2010/wordprocessingDrawing" xmlns:wp="http://schemas.openxmlformats.org/drawingml/2006/wordprocessingDrawing" xmlns:w10="urn:schemas-microsoft-com:office:word" xmlns:w="http://schemas.openxmlformats.org/wordprocessingml/2006/main" xmlns:w14="http://schemas.microsoft.com/office/word/2010/wordml" xmlns:w15="http://schemas.microsoft.com/office/word/2012/wordml" xmlns:w16cid="http://schemas.microsoft.com/office/word/2016/wordml/cid" xmlns:w16se="http://schemas.microsoft.com/office/word/2015/wordml/symex" xmlns:wpg="http://schemas.microsoft.com/office/word/2010/wordprocessingGroup" xmlns:wpi="http://schemas.microsoft.com/office/word/2010/wordprocessingInk" xmlns:wne="http://schemas.microsoft.com/office/word/2006/wordml" xmlns:wps="http://schemas.microsoft.com/office/word/2010/wordprocessingShape" mc:Ignorable="w14 w15 w16se w16cid wp14">
   <w:endnote w:type="separator" w:id="-1">
     <w:p>
       <w:pPr>
@@ -4696,7 +4812,7 @@
 </file>
 
 <file path=word/footer1.xml><?xml version="1.0" encoding="utf-8"?>
-<w:ftr xmlns:wpc="http://schemas.microsoft.com/office/word/2010/wordprocessingCanvas" xmlns:cx="http://schemas.microsoft.com/office/drawing/2014/chartex" xmlns:cx1="http://schemas.microsoft.com/office/drawing/2015/9/8/chartex" xmlns:mc="http://schemas.openxmlformats.org/markup-compatibility/2006" xmlns:o="urn:schemas-microsoft-com:office:office" xmlns:r="http://schemas.openxmlformats.org/officeDocument/2006/relationships" xmlns:m="http://schemas.openxmlformats.org/officeDocument/2006/math" xmlns:v="urn:schemas-microsoft-com:vml" xmlns:wp14="http://schemas.microsoft.com/office/word/2010/wordprocessingDrawing" xmlns:wp="http://schemas.openxmlformats.org/drawingml/2006/wordprocessingDrawing" xmlns:w10="urn:schemas-microsoft-com:office:word" xmlns:w="http://schemas.openxmlformats.org/wordprocessingml/2006/main" xmlns:w14="http://schemas.microsoft.com/office/word/2010/wordml" xmlns:w15="http://schemas.microsoft.com/office/word/2012/wordml" xmlns:w16se="http://schemas.microsoft.com/office/word/2015/wordml/symex" xmlns:wpg="http://schemas.microsoft.com/office/word/2010/wordprocessingGroup" xmlns:wpi="http://schemas.microsoft.com/office/word/2010/wordprocessingInk" xmlns:wne="http://schemas.microsoft.com/office/word/2006/wordml" xmlns:wps="http://schemas.microsoft.com/office/word/2010/wordprocessingShape" mc:Ignorable="w14 w15 w16se wp14">
+<w:ftr xmlns:wpc="http://schemas.microsoft.com/office/word/2010/wordprocessingCanvas" xmlns:cx="http://schemas.microsoft.com/office/drawing/2014/chartex" xmlns:cx1="http://schemas.microsoft.com/office/drawing/2015/9/8/chartex" xmlns:cx2="http://schemas.microsoft.com/office/drawing/2015/10/21/chartex" xmlns:cx3="http://schemas.microsoft.com/office/drawing/2016/5/9/chartex" xmlns:cx4="http://schemas.microsoft.com/office/drawing/2016/5/10/chartex" xmlns:cx5="http://schemas.microsoft.com/office/drawing/2016/5/11/chartex" xmlns:cx6="http://schemas.microsoft.com/office/drawing/2016/5/12/chartex" xmlns:cx7="http://schemas.microsoft.com/office/drawing/2016/5/13/chartex" xmlns:cx8="http://schemas.microsoft.com/office/drawing/2016/5/14/chartex" xmlns:mc="http://schemas.openxmlformats.org/markup-compatibility/2006" xmlns:aink="http://schemas.microsoft.com/office/drawing/2016/ink" xmlns:am3d="http://schemas.microsoft.com/office/drawing/2017/model3d" xmlns:o="urn:schemas-microsoft-com:office:office" xmlns:r="http://schemas.openxmlformats.org/officeDocument/2006/relationships" xmlns:m="http://schemas.openxmlformats.org/officeDocument/2006/math" xmlns:v="urn:schemas-microsoft-com:vml" xmlns:wp14="http://schemas.microsoft.com/office/word/2010/wordprocessingDrawing" xmlns:wp="http://schemas.openxmlformats.org/drawingml/2006/wordprocessingDrawing" xmlns:w10="urn:schemas-microsoft-com:office:word" xmlns:w="http://schemas.openxmlformats.org/wordprocessingml/2006/main" xmlns:w14="http://schemas.microsoft.com/office/word/2010/wordml" xmlns:w15="http://schemas.microsoft.com/office/word/2012/wordml" xmlns:w16cid="http://schemas.microsoft.com/office/word/2016/wordml/cid" xmlns:w16se="http://schemas.microsoft.com/office/word/2015/wordml/symex" xmlns:wpg="http://schemas.microsoft.com/office/word/2010/wordprocessingGroup" xmlns:wpi="http://schemas.microsoft.com/office/word/2010/wordprocessingInk" xmlns:wne="http://schemas.microsoft.com/office/word/2006/wordml" xmlns:wps="http://schemas.microsoft.com/office/word/2010/wordprocessingShape" mc:Ignorable="w14 w15 w16se w16cid wp14">
   <w:p>
     <w:pPr>
       <w:pStyle w:val="Footer"/>
@@ -4708,7 +4824,7 @@
         <w:szCs w:val="20"/>
       </w:rPr>
       <w:drawing>
-        <wp:anchor distT="0" distB="0" distL="114300" distR="114300" simplePos="0" relativeHeight="251663360" behindDoc="0" locked="0" layoutInCell="1" allowOverlap="1" wp14:anchorId="41A5BA20" wp14:editId="0DE232BF">
+        <wp:anchor distT="0" distB="0" distL="114300" distR="114300" simplePos="0" relativeHeight="251663360" behindDoc="0" locked="0" layoutInCell="1" allowOverlap="1" wp14:anchorId="16FCB75B" wp14:editId="7812DAAC">
           <wp:simplePos x="0" y="0"/>
           <wp:positionH relativeFrom="margin">
             <wp:align>left</wp:align>
@@ -4775,7 +4891,7 @@
         <w:szCs w:val="20"/>
       </w:rPr>
       <w:drawing>
-        <wp:inline distT="0" distB="0" distL="0" distR="0" wp14:anchorId="39C18A0D" wp14:editId="50D9E532">
+        <wp:inline distT="0" distB="0" distL="0" distR="0" wp14:anchorId="065BF6AB" wp14:editId="1112AD1B">
           <wp:extent cx="1431290" cy="359410"/>
           <wp:effectExtent l="0" t="0" r="0" b="2540"/>
           <wp:docPr id="5" name="Picture 5" descr="C:\Users\chris\AppData\Local\Temp\Rar$DRa2604.40128\SoftUniFoundation_Logo_OneLine_White@2x.png"/>
@@ -4830,7 +4946,7 @@
       <mc:AlternateContent>
         <mc:Choice Requires="wps">
           <w:drawing>
-            <wp:anchor distT="0" distB="0" distL="114300" distR="114300" simplePos="0" relativeHeight="251661312" behindDoc="0" locked="0" layoutInCell="1" allowOverlap="1" wp14:anchorId="523A8C26" wp14:editId="2B1F779B">
+            <wp:anchor distT="0" distB="0" distL="114300" distR="114300" simplePos="0" relativeHeight="251661312" behindDoc="0" locked="0" layoutInCell="1" allowOverlap="1" wp14:anchorId="14879404" wp14:editId="30462190">
               <wp:simplePos x="0" y="0"/>
               <wp:positionH relativeFrom="column">
                 <wp:posOffset>-1270</wp:posOffset>
@@ -4882,7 +4998,7 @@
             </wp:anchor>
           </w:drawing>
         </mc:Choice>
-        <mc:Fallback xmlns:cx2="http://schemas.microsoft.com/office/drawing/2015/10/21/chartex" xmlns:cx3="http://schemas.microsoft.com/office/drawing/2016/5/9/chartex" xmlns:cx4="http://schemas.microsoft.com/office/drawing/2016/5/10/chartex" xmlns:cx5="http://schemas.microsoft.com/office/drawing/2016/5/11/chartex" xmlns:cx6="http://schemas.microsoft.com/office/drawing/2016/5/12/chartex" xmlns:cx7="http://schemas.microsoft.com/office/drawing/2016/5/13/chartex" xmlns:cx8="http://schemas.microsoft.com/office/drawing/2016/5/14/chartex" xmlns:aink="http://schemas.microsoft.com/office/drawing/2016/ink" xmlns:am3d="http://schemas.microsoft.com/office/drawing/2017/model3d" xmlns:w16cid="http://schemas.microsoft.com/office/word/2016/wordml/cid">
+        <mc:Fallback>
           <w:pict>
             <v:line w14:anchorId="759EA34E" id="Straight Connector 1" o:spid="_x0000_s1026" style="position:absolute;flip:y;z-index:251661312;visibility:visible;mso-wrap-style:square;mso-wrap-distance-left:9pt;mso-wrap-distance-top:0;mso-wrap-distance-right:9pt;mso-wrap-distance-bottom:0;mso-position-horizontal:absolute;mso-position-horizontal-relative:text;mso-position-vertical:absolute;mso-position-vertical-relative:text" from="-.1pt,5.2pt" to="520.7pt,5.2pt" o:gfxdata="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" strokecolor="#f37123" strokeweight="1pt">
               <v:stroke endcap="round"/>
@@ -4898,7 +5014,7 @@
       <mc:AlternateContent>
         <mc:Choice Requires="wps">
           <w:drawing>
-            <wp:anchor distT="0" distB="0" distL="114300" distR="114300" simplePos="0" relativeHeight="251662336" behindDoc="0" locked="0" layoutInCell="1" allowOverlap="1" wp14:anchorId="713C3B10" wp14:editId="2EB2D923">
+            <wp:anchor distT="0" distB="0" distL="114300" distR="114300" simplePos="0" relativeHeight="251662336" behindDoc="0" locked="0" layoutInCell="1" allowOverlap="1" wp14:anchorId="0D826F6D" wp14:editId="5FF96177">
               <wp:simplePos x="0" y="0"/>
               <wp:positionH relativeFrom="column">
                 <wp:posOffset>5647055</wp:posOffset>
@@ -5174,7 +5290,7 @@
       <mc:AlternateContent>
         <mc:Choice Requires="wps">
           <w:drawing>
-            <wp:anchor distT="0" distB="0" distL="114300" distR="114300" simplePos="0" relativeHeight="251660288" behindDoc="0" locked="0" layoutInCell="1" allowOverlap="1" wp14:anchorId="1E40E52A" wp14:editId="3AA440BE">
+            <wp:anchor distT="0" distB="0" distL="114300" distR="114300" simplePos="0" relativeHeight="251660288" behindDoc="0" locked="0" layoutInCell="1" allowOverlap="1" wp14:anchorId="7D1D0D42" wp14:editId="5E92A6EB">
               <wp:simplePos x="0" y="0"/>
               <wp:positionH relativeFrom="column">
                 <wp:posOffset>1589405</wp:posOffset>
@@ -5278,7 +5394,7 @@
       <mc:AlternateContent>
         <mc:Choice Requires="wps">
           <w:drawing>
-            <wp:anchor distT="0" distB="0" distL="114300" distR="114300" simplePos="0" relativeHeight="251659264" behindDoc="0" locked="0" layoutInCell="1" allowOverlap="1" wp14:anchorId="4A54939D" wp14:editId="29AFB8AA">
+            <wp:anchor distT="0" distB="0" distL="114300" distR="114300" simplePos="0" relativeHeight="251659264" behindDoc="0" locked="0" layoutInCell="1" allowOverlap="1" wp14:anchorId="3B1A6EA5" wp14:editId="001391A7">
               <wp:simplePos x="0" y="0"/>
               <wp:positionH relativeFrom="column">
                 <wp:posOffset>1579880</wp:posOffset>
@@ -5383,7 +5499,7 @@
                               <w:szCs w:val="20"/>
                             </w:rPr>
                             <w:drawing>
-                              <wp:inline distT="0" distB="0" distL="0" distR="0" wp14:anchorId="05DDE038" wp14:editId="2BEF6DDB">
+                              <wp:inline distT="0" distB="0" distL="0" distR="0" wp14:anchorId="1DA274C0" wp14:editId="7C65B294">
                                 <wp:extent cx="161777" cy="200025"/>
                                 <wp:effectExtent l="0" t="0" r="0" b="0"/>
                                 <wp:docPr id="6" name="Picture 6">
@@ -5440,7 +5556,7 @@
                               <w:szCs w:val="20"/>
                             </w:rPr>
                             <w:drawing>
-                              <wp:inline distT="0" distB="0" distL="0" distR="0" wp14:anchorId="1B56362A" wp14:editId="5568A74C">
+                              <wp:inline distT="0" distB="0" distL="0" distR="0" wp14:anchorId="6480C6E2" wp14:editId="3B5AB454">
                                 <wp:extent cx="168271" cy="200025"/>
                                 <wp:effectExtent l="0" t="0" r="3810" b="0"/>
                                 <wp:docPr id="9" name="Picture 9">
@@ -5452,7 +5568,7 @@
                                     <pic:pic xmlns:pic="http://schemas.openxmlformats.org/drawingml/2006/picture">
                                       <pic:nvPicPr>
                                         <pic:cNvPr id="14" name="Picture 14">
-                                          <a:hlinkClick r:id="rId4"/>
+                                          <a:hlinkClick r:id="rId1"/>
                                         </pic:cNvPr>
                                         <pic:cNvPicPr/>
                                       </pic:nvPicPr>
@@ -5498,7 +5614,7 @@
                               <w:szCs w:val="20"/>
                             </w:rPr>
                             <w:drawing>
-                              <wp:inline distT="0" distB="0" distL="0" distR="0" wp14:anchorId="2AE6F7BC" wp14:editId="79BABB10">
+                              <wp:inline distT="0" distB="0" distL="0" distR="0" wp14:anchorId="21C4C765" wp14:editId="15222F1B">
                                 <wp:extent cx="200025" cy="200025"/>
                                 <wp:effectExtent l="0" t="0" r="9525" b="9525"/>
                                 <wp:docPr id="10" name="Picture 10" title="Software University @ Facebook">
@@ -5549,7 +5665,7 @@
                               <w:szCs w:val="20"/>
                             </w:rPr>
                             <w:drawing>
-                              <wp:inline distT="0" distB="0" distL="0" distR="0" wp14:anchorId="0BA757DE" wp14:editId="2DE28749">
+                              <wp:inline distT="0" distB="0" distL="0" distR="0" wp14:anchorId="5B75E83D" wp14:editId="555B464C">
                                 <wp:extent cx="200025" cy="200025"/>
                                 <wp:effectExtent l="0" t="0" r="9525" b="9525"/>
                                 <wp:docPr id="13" name="Picture 13" title="Software University @ Twitter">
@@ -5600,7 +5716,7 @@
                               <w:szCs w:val="20"/>
                             </w:rPr>
                             <w:drawing>
-                              <wp:inline distT="0" distB="0" distL="0" distR="0" wp14:anchorId="666CD8BA" wp14:editId="78C35645">
+                              <wp:inline distT="0" distB="0" distL="0" distR="0" wp14:anchorId="29A4BF28" wp14:editId="30462A70">
                                 <wp:extent cx="200025" cy="200025"/>
                                 <wp:effectExtent l="0" t="0" r="9525" b="9525"/>
                                 <wp:docPr id="15" name="Picture 15" title="Software University @ YouTube">
@@ -5651,7 +5767,7 @@
                               <w:szCs w:val="20"/>
                             </w:rPr>
                             <w:drawing>
-                              <wp:inline distT="0" distB="0" distL="0" distR="0" wp14:anchorId="78D19B2F" wp14:editId="1C3B5FAD">
+                              <wp:inline distT="0" distB="0" distL="0" distR="0" wp14:anchorId="0ED6DA6A" wp14:editId="6385D22C">
                                 <wp:extent cx="201600" cy="201600"/>
                                 <wp:effectExtent l="0" t="0" r="8255" b="8255"/>
                                 <wp:docPr id="28" name="Picture 28">
@@ -5708,7 +5824,7 @@
                               <w:szCs w:val="20"/>
                             </w:rPr>
                             <w:drawing>
-                              <wp:inline distT="0" distB="0" distL="0" distR="0" wp14:anchorId="2CD21E3B" wp14:editId="13DE819F">
+                              <wp:inline distT="0" distB="0" distL="0" distR="0" wp14:anchorId="1FDCCEA2" wp14:editId="74EFDEDC">
                                 <wp:extent cx="200025" cy="200025"/>
                                 <wp:effectExtent l="0" t="0" r="9525" b="9525"/>
                                 <wp:docPr id="29" name="Picture 29">
@@ -5765,7 +5881,7 @@
                               <w:szCs w:val="20"/>
                             </w:rPr>
                             <w:drawing>
-                              <wp:inline distT="0" distB="0" distL="0" distR="0" wp14:anchorId="5A1F6F7A" wp14:editId="03047670">
+                              <wp:inline distT="0" distB="0" distL="0" distR="0" wp14:anchorId="31459F19" wp14:editId="56F5619D">
                                 <wp:extent cx="200025" cy="200025"/>
                                 <wp:effectExtent l="0" t="0" r="9525" b="9525"/>
                                 <wp:docPr id="30" name="Picture 30" title="Software University @ SlideShare">
@@ -5816,7 +5932,7 @@
                               <w:szCs w:val="20"/>
                             </w:rPr>
                             <w:drawing>
-                              <wp:inline distT="0" distB="0" distL="0" distR="0" wp14:anchorId="5D40555E" wp14:editId="0817D736">
+                              <wp:inline distT="0" distB="0" distL="0" distR="0" wp14:anchorId="1EAEB494" wp14:editId="2F5264DD">
                                 <wp:extent cx="201600" cy="201600"/>
                                 <wp:effectExtent l="0" t="0" r="8255" b="8255"/>
                                 <wp:docPr id="31" name="Picture 31">
@@ -5873,7 +5989,7 @@
                               <w:szCs w:val="20"/>
                             </w:rPr>
                             <w:drawing>
-                              <wp:inline distT="0" distB="0" distL="0" distR="0" wp14:anchorId="15A7F7DB" wp14:editId="67DC39BD">
+                              <wp:inline distT="0" distB="0" distL="0" distR="0" wp14:anchorId="06F436A0" wp14:editId="61E03E69">
                                 <wp:extent cx="200025" cy="200025"/>
                                 <wp:effectExtent l="0" t="0" r="9525" b="9525"/>
                                 <wp:docPr id="32" name="Picture 32" title="Software University: Email Us">
@@ -5997,7 +6113,7 @@
                           <wp:extent cx="161777" cy="200025"/>
                           <wp:effectExtent l="0" t="0" r="0" b="0"/>
                           <wp:docPr id="6" name="Picture 6">
-                            <a:hlinkClick xmlns:a="http://schemas.openxmlformats.org/drawingml/2006/main" r:id="rId6"/>
+                            <a:hlinkClick xmlns:a="http://schemas.openxmlformats.org/drawingml/2006/main" r:id="rId27"/>
                           </wp:docPr>
                           <wp:cNvGraphicFramePr/>
                           <a:graphic xmlns:a="http://schemas.openxmlformats.org/drawingml/2006/main">
@@ -6005,12 +6121,12 @@
                               <pic:pic xmlns:pic="http://schemas.openxmlformats.org/drawingml/2006/picture">
                                 <pic:nvPicPr>
                                   <pic:cNvPr id="16" name="Picture 16">
-                                    <a:hlinkClick r:id="rId6"/>
+                                    <a:hlinkClick r:id="rId27"/>
                                   </pic:cNvPr>
                                   <pic:cNvPicPr/>
                                 </pic:nvPicPr>
                                 <pic:blipFill>
-                                  <a:blip r:embed="rId7">
+                                  <a:blip r:embed="rId28">
                                     <a:extLst>
                                       <a:ext uri="{28A0092B-C50C-407E-A947-70E740481C1C}">
                                         <a14:useLocalDpi xmlns:a14="http://schemas.microsoft.com/office/drawing/2010/main" val="0"/>
@@ -6067,7 +6183,7 @@
                                   <pic:cNvPicPr/>
                                 </pic:nvPicPr>
                                 <pic:blipFill>
-                                  <a:blip r:embed="rId8">
+                                  <a:blip r:embed="rId29">
                                     <a:extLst>
                                       <a:ext uri="{28A0092B-C50C-407E-A947-70E740481C1C}">
                                         <a14:useLocalDpi xmlns:a14="http://schemas.microsoft.com/office/drawing/2010/main" val="0"/>
@@ -6112,7 +6228,7 @@
                           <wp:extent cx="200025" cy="200025"/>
                           <wp:effectExtent l="0" t="0" r="9525" b="9525"/>
                           <wp:docPr id="10" name="Picture 10" title="Software University @ Facebook">
-                            <a:hlinkClick xmlns:a="http://schemas.openxmlformats.org/drawingml/2006/main" r:id="rId9"/>
+                            <a:hlinkClick xmlns:a="http://schemas.openxmlformats.org/drawingml/2006/main" r:id="rId30"/>
                           </wp:docPr>
                           <wp:cNvGraphicFramePr/>
                           <a:graphic xmlns:a="http://schemas.openxmlformats.org/drawingml/2006/main">
@@ -6120,12 +6236,12 @@
                               <pic:pic xmlns:pic="http://schemas.openxmlformats.org/drawingml/2006/picture">
                                 <pic:nvPicPr>
                                   <pic:cNvPr id="95" name="Picture 11" title="Software University @ Facebook">
-                                    <a:hlinkClick r:id="rId9"/>
+                                    <a:hlinkClick r:id="rId30"/>
                                   </pic:cNvPr>
                                   <pic:cNvPicPr/>
                                 </pic:nvPicPr>
                                 <pic:blipFill>
-                                  <a:blip r:embed="rId10"/>
+                                  <a:blip r:embed="rId31"/>
                                   <a:stretch>
                                     <a:fillRect/>
                                   </a:stretch>
@@ -6163,7 +6279,7 @@
                           <wp:extent cx="200025" cy="200025"/>
                           <wp:effectExtent l="0" t="0" r="9525" b="9525"/>
                           <wp:docPr id="13" name="Picture 13" title="Software University @ Twitter">
-                            <a:hlinkClick xmlns:a="http://schemas.openxmlformats.org/drawingml/2006/main" r:id="rId11"/>
+                            <a:hlinkClick xmlns:a="http://schemas.openxmlformats.org/drawingml/2006/main" r:id="rId32"/>
                           </wp:docPr>
                           <wp:cNvGraphicFramePr/>
                           <a:graphic xmlns:a="http://schemas.openxmlformats.org/drawingml/2006/main">
@@ -6171,12 +6287,12 @@
                               <pic:pic xmlns:pic="http://schemas.openxmlformats.org/drawingml/2006/picture">
                                 <pic:nvPicPr>
                                   <pic:cNvPr id="96" name="Picture 16" title="Software University @ Twitter">
-                                    <a:hlinkClick r:id="rId11"/>
+                                    <a:hlinkClick r:id="rId32"/>
                                   </pic:cNvPr>
                                   <pic:cNvPicPr/>
                                 </pic:nvPicPr>
                                 <pic:blipFill>
-                                  <a:blip r:embed="rId12"/>
+                                  <a:blip r:embed="rId33"/>
                                   <a:stretch>
                                     <a:fillRect/>
                                   </a:stretch>
@@ -6214,7 +6330,7 @@
                           <wp:extent cx="200025" cy="200025"/>
                           <wp:effectExtent l="0" t="0" r="9525" b="9525"/>
                           <wp:docPr id="15" name="Picture 15" title="Software University @ YouTube">
-                            <a:hlinkClick xmlns:a="http://schemas.openxmlformats.org/drawingml/2006/main" r:id="rId13"/>
+                            <a:hlinkClick xmlns:a="http://schemas.openxmlformats.org/drawingml/2006/main" r:id="rId34"/>
                           </wp:docPr>
                           <wp:cNvGraphicFramePr/>
                           <a:graphic xmlns:a="http://schemas.openxmlformats.org/drawingml/2006/main">
@@ -6222,12 +6338,12 @@
                               <pic:pic xmlns:pic="http://schemas.openxmlformats.org/drawingml/2006/picture">
                                 <pic:nvPicPr>
                                   <pic:cNvPr id="97" name="Picture 23" title="Software University @ YouTube">
-                                    <a:hlinkClick r:id="rId13"/>
+                                    <a:hlinkClick r:id="rId34"/>
                                   </pic:cNvPr>
                                   <pic:cNvPicPr/>
                                 </pic:nvPicPr>
                                 <pic:blipFill>
-                                  <a:blip r:embed="rId14"/>
+                                  <a:blip r:embed="rId35"/>
                                   <a:stretch>
                                     <a:fillRect/>
                                   </a:stretch>
@@ -6265,7 +6381,7 @@
                           <wp:extent cx="201600" cy="201600"/>
                           <wp:effectExtent l="0" t="0" r="8255" b="8255"/>
                           <wp:docPr id="28" name="Picture 28">
-                            <a:hlinkClick xmlns:a="http://schemas.openxmlformats.org/drawingml/2006/main" r:id="rId15"/>
+                            <a:hlinkClick xmlns:a="http://schemas.openxmlformats.org/drawingml/2006/main" r:id="rId36"/>
                           </wp:docPr>
                           <wp:cNvGraphicFramePr/>
                           <a:graphic xmlns:a="http://schemas.openxmlformats.org/drawingml/2006/main">
@@ -6273,12 +6389,12 @@
                               <pic:pic xmlns:pic="http://schemas.openxmlformats.org/drawingml/2006/picture">
                                 <pic:nvPicPr>
                                   <pic:cNvPr id="98" name="Picture 25" title="Software University @ Google+">
-                                    <a:hlinkClick r:id="rId15"/>
+                                    <a:hlinkClick r:id="rId36"/>
                                   </pic:cNvPr>
                                   <pic:cNvPicPr/>
                                 </pic:nvPicPr>
                                 <pic:blipFill>
-                                  <a:blip r:embed="rId16">
+                                  <a:blip r:embed="rId37">
                                     <a:extLst>
                                       <a:ext uri="{28A0092B-C50C-407E-A947-70E740481C1C}">
                                         <a14:useLocalDpi xmlns:a14="http://schemas.microsoft.com/office/drawing/2010/main" val="0"/>
@@ -6322,7 +6438,7 @@
                           <wp:extent cx="200025" cy="200025"/>
                           <wp:effectExtent l="0" t="0" r="9525" b="9525"/>
                           <wp:docPr id="29" name="Picture 29">
-                            <a:hlinkClick xmlns:a="http://schemas.openxmlformats.org/drawingml/2006/main" r:id="rId17"/>
+                            <a:hlinkClick xmlns:a="http://schemas.openxmlformats.org/drawingml/2006/main" r:id="rId38"/>
                           </wp:docPr>
                           <wp:cNvGraphicFramePr/>
                           <a:graphic xmlns:a="http://schemas.openxmlformats.org/drawingml/2006/main">
@@ -6330,12 +6446,12 @@
                               <pic:pic xmlns:pic="http://schemas.openxmlformats.org/drawingml/2006/picture">
                                 <pic:nvPicPr>
                                   <pic:cNvPr id="29" name="Picture 29" title="Software University @ LinkedIn">
-                                    <a:hlinkClick r:id="rId17"/>
+                                    <a:hlinkClick r:id="rId38"/>
                                   </pic:cNvPr>
                                   <pic:cNvPicPr/>
                                 </pic:nvPicPr>
                                 <pic:blipFill>
-                                  <a:blip r:embed="rId18">
+                                  <a:blip r:embed="rId39">
                                     <a:extLst>
                                       <a:ext uri="{28A0092B-C50C-407E-A947-70E740481C1C}">
                                         <a14:useLocalDpi xmlns:a14="http://schemas.microsoft.com/office/drawing/2010/main" val="0"/>
@@ -6379,7 +6495,7 @@
                           <wp:extent cx="200025" cy="200025"/>
                           <wp:effectExtent l="0" t="0" r="9525" b="9525"/>
                           <wp:docPr id="30" name="Picture 30" title="Software University @ SlideShare">
-                            <a:hlinkClick xmlns:a="http://schemas.openxmlformats.org/drawingml/2006/main" r:id="rId19"/>
+                            <a:hlinkClick xmlns:a="http://schemas.openxmlformats.org/drawingml/2006/main" r:id="rId40"/>
                           </wp:docPr>
                           <wp:cNvGraphicFramePr/>
                           <a:graphic xmlns:a="http://schemas.openxmlformats.org/drawingml/2006/main">
@@ -6387,12 +6503,12 @@
                               <pic:pic xmlns:pic="http://schemas.openxmlformats.org/drawingml/2006/picture">
                                 <pic:nvPicPr>
                                   <pic:cNvPr id="101" name="Picture 99" title="Software University @ SlideShare">
-                                    <a:hlinkClick r:id="rId19"/>
+                                    <a:hlinkClick r:id="rId40"/>
                                   </pic:cNvPr>
                                   <pic:cNvPicPr/>
                                 </pic:nvPicPr>
                                 <pic:blipFill>
-                                  <a:blip r:embed="rId20"/>
+                                  <a:blip r:embed="rId41"/>
                                   <a:stretch>
                                     <a:fillRect/>
                                   </a:stretch>
@@ -6430,7 +6546,7 @@
                           <wp:extent cx="201600" cy="201600"/>
                           <wp:effectExtent l="0" t="0" r="8255" b="8255"/>
                           <wp:docPr id="31" name="Picture 31">
-                            <a:hlinkClick xmlns:a="http://schemas.openxmlformats.org/drawingml/2006/main" r:id="rId21"/>
+                            <a:hlinkClick xmlns:a="http://schemas.openxmlformats.org/drawingml/2006/main" r:id="rId42"/>
                           </wp:docPr>
                           <wp:cNvGraphicFramePr/>
                           <a:graphic xmlns:a="http://schemas.openxmlformats.org/drawingml/2006/main">
@@ -6438,12 +6554,12 @@
                               <pic:pic xmlns:pic="http://schemas.openxmlformats.org/drawingml/2006/picture">
                                 <pic:nvPicPr>
                                   <pic:cNvPr id="102" name="Picture 35" title="Software University @ GitHub">
-                                    <a:hlinkClick r:id="rId21"/>
+                                    <a:hlinkClick r:id="rId42"/>
                                   </pic:cNvPr>
                                   <pic:cNvPicPr/>
                                 </pic:nvPicPr>
                                 <pic:blipFill>
-                                  <a:blip r:embed="rId22">
+                                  <a:blip r:embed="rId43">
                                     <a:extLst>
                                       <a:ext uri="{28A0092B-C50C-407E-A947-70E740481C1C}">
                                         <a14:useLocalDpi xmlns:a14="http://schemas.microsoft.com/office/drawing/2010/main" val="0"/>
@@ -6487,7 +6603,7 @@
                           <wp:extent cx="200025" cy="200025"/>
                           <wp:effectExtent l="0" t="0" r="9525" b="9525"/>
                           <wp:docPr id="32" name="Picture 32" title="Software University: Email Us">
-                            <a:hlinkClick xmlns:a="http://schemas.openxmlformats.org/drawingml/2006/main" r:id="rId23"/>
+                            <a:hlinkClick xmlns:a="http://schemas.openxmlformats.org/drawingml/2006/main" r:id="rId44"/>
                           </wp:docPr>
                           <wp:cNvGraphicFramePr/>
                           <a:graphic xmlns:a="http://schemas.openxmlformats.org/drawingml/2006/main">
@@ -6495,12 +6611,12 @@
                               <pic:pic xmlns:pic="http://schemas.openxmlformats.org/drawingml/2006/picture">
                                 <pic:nvPicPr>
                                   <pic:cNvPr id="32" name="Picture 32" title="Software University: Email Us">
-                                    <a:hlinkClick r:id="rId23"/>
+                                    <a:hlinkClick r:id="rId44"/>
                                   </pic:cNvPr>
                                   <pic:cNvPicPr/>
                                 </pic:nvPicPr>
                                 <pic:blipFill>
-                                  <a:blip r:embed="rId24"/>
+                                  <a:blip r:embed="rId45"/>
                                   <a:stretch>
                                     <a:fillRect/>
                                   </a:stretch>
@@ -6533,7 +6649,7 @@
 </file>
 
 <file path=word/footnotes.xml><?xml version="1.0" encoding="utf-8"?>
-<w:footnotes xmlns:wpc="http://schemas.microsoft.com/office/word/2010/wordprocessingCanvas" xmlns:cx="http://schemas.microsoft.com/office/drawing/2014/chartex" xmlns:cx1="http://schemas.microsoft.com/office/drawing/2015/9/8/chartex" xmlns:mc="http://schemas.openxmlformats.org/markup-compatibility/2006" xmlns:o="urn:schemas-microsoft-com:office:office" xmlns:r="http://schemas.openxmlformats.org/officeDocument/2006/relationships" xmlns:m="http://schemas.openxmlformats.org/officeDocument/2006/math" xmlns:v="urn:schemas-microsoft-com:vml" xmlns:wp14="http://schemas.microsoft.com/office/word/2010/wordprocessingDrawing" xmlns:wp="http://schemas.openxmlformats.org/drawingml/2006/wordprocessingDrawing" xmlns:w10="urn:schemas-microsoft-com:office:word" xmlns:w="http://schemas.openxmlformats.org/wordprocessingml/2006/main" xmlns:w14="http://schemas.microsoft.com/office/word/2010/wordml" xmlns:w15="http://schemas.microsoft.com/office/word/2012/wordml" xmlns:w16se="http://schemas.microsoft.com/office/word/2015/wordml/symex" xmlns:wpg="http://schemas.microsoft.com/office/word/2010/wordprocessingGroup" xmlns:wpi="http://schemas.microsoft.com/office/word/2010/wordprocessingInk" xmlns:wne="http://schemas.microsoft.com/office/word/2006/wordml" xmlns:wps="http://schemas.microsoft.com/office/word/2010/wordprocessingShape" mc:Ignorable="w14 w15 w16se wp14">
+<w:footnotes xmlns:wpc="http://schemas.microsoft.com/office/word/2010/wordprocessingCanvas" xmlns:cx="http://schemas.microsoft.com/office/drawing/2014/chartex" xmlns:cx1="http://schemas.microsoft.com/office/drawing/2015/9/8/chartex" xmlns:cx2="http://schemas.microsoft.com/office/drawing/2015/10/21/chartex" xmlns:cx3="http://schemas.microsoft.com/office/drawing/2016/5/9/chartex" xmlns:cx4="http://schemas.microsoft.com/office/drawing/2016/5/10/chartex" xmlns:cx5="http://schemas.microsoft.com/office/drawing/2016/5/11/chartex" xmlns:cx6="http://schemas.microsoft.com/office/drawing/2016/5/12/chartex" xmlns:cx7="http://schemas.microsoft.com/office/drawing/2016/5/13/chartex" xmlns:cx8="http://schemas.microsoft.com/office/drawing/2016/5/14/chartex" xmlns:mc="http://schemas.openxmlformats.org/markup-compatibility/2006" xmlns:aink="http://schemas.microsoft.com/office/drawing/2016/ink" xmlns:am3d="http://schemas.microsoft.com/office/drawing/2017/model3d" xmlns:o="urn:schemas-microsoft-com:office:office" xmlns:r="http://schemas.openxmlformats.org/officeDocument/2006/relationships" xmlns:m="http://schemas.openxmlformats.org/officeDocument/2006/math" xmlns:v="urn:schemas-microsoft-com:vml" xmlns:wp14="http://schemas.microsoft.com/office/word/2010/wordprocessingDrawing" xmlns:wp="http://schemas.openxmlformats.org/drawingml/2006/wordprocessingDrawing" xmlns:w10="urn:schemas-microsoft-com:office:word" xmlns:w="http://schemas.openxmlformats.org/wordprocessingml/2006/main" xmlns:w14="http://schemas.microsoft.com/office/word/2010/wordml" xmlns:w15="http://schemas.microsoft.com/office/word/2012/wordml" xmlns:w16cid="http://schemas.microsoft.com/office/word/2016/wordml/cid" xmlns:w16se="http://schemas.microsoft.com/office/word/2015/wordml/symex" xmlns:wpg="http://schemas.microsoft.com/office/word/2010/wordprocessingGroup" xmlns:wpi="http://schemas.microsoft.com/office/word/2010/wordprocessingInk" xmlns:wne="http://schemas.microsoft.com/office/word/2006/wordml" xmlns:wps="http://schemas.microsoft.com/office/word/2010/wordprocessingShape" mc:Ignorable="w14 w15 w16se w16cid wp14">
   <w:footnote w:type="separator" w:id="-1">
     <w:p>
       <w:pPr>
@@ -6558,7 +6674,7 @@
 </file>
 
 <file path=word/header1.xml><?xml version="1.0" encoding="utf-8"?>
-<w:hdr xmlns:wpc="http://schemas.microsoft.com/office/word/2010/wordprocessingCanvas" xmlns:cx="http://schemas.microsoft.com/office/drawing/2014/chartex" xmlns:cx1="http://schemas.microsoft.com/office/drawing/2015/9/8/chartex" xmlns:mc="http://schemas.openxmlformats.org/markup-compatibility/2006" xmlns:o="urn:schemas-microsoft-com:office:office" xmlns:r="http://schemas.openxmlformats.org/officeDocument/2006/relationships" xmlns:m="http://schemas.openxmlformats.org/officeDocument/2006/math" xmlns:v="urn:schemas-microsoft-com:vml" xmlns:wp14="http://schemas.microsoft.com/office/word/2010/wordprocessingDrawing" xmlns:wp="http://schemas.openxmlformats.org/drawingml/2006/wordprocessingDrawing" xmlns:w10="urn:schemas-microsoft-com:office:word" xmlns:w="http://schemas.openxmlformats.org/wordprocessingml/2006/main" xmlns:w14="http://schemas.microsoft.com/office/word/2010/wordml" xmlns:w15="http://schemas.microsoft.com/office/word/2012/wordml" xmlns:w16se="http://schemas.microsoft.com/office/word/2015/wordml/symex" xmlns:wpg="http://schemas.microsoft.com/office/word/2010/wordprocessingGroup" xmlns:wpi="http://schemas.microsoft.com/office/word/2010/wordprocessingInk" xmlns:wne="http://schemas.microsoft.com/office/word/2006/wordml" xmlns:wps="http://schemas.microsoft.com/office/word/2010/wordprocessingShape" mc:Ignorable="w14 w15 w16se wp14">
+<w:hdr xmlns:wpc="http://schemas.microsoft.com/office/word/2010/wordprocessingCanvas" xmlns:cx="http://schemas.microsoft.com/office/drawing/2014/chartex" xmlns:cx1="http://schemas.microsoft.com/office/drawing/2015/9/8/chartex" xmlns:cx2="http://schemas.microsoft.com/office/drawing/2015/10/21/chartex" xmlns:cx3="http://schemas.microsoft.com/office/drawing/2016/5/9/chartex" xmlns:cx4="http://schemas.microsoft.com/office/drawing/2016/5/10/chartex" xmlns:cx5="http://schemas.microsoft.com/office/drawing/2016/5/11/chartex" xmlns:cx6="http://schemas.microsoft.com/office/drawing/2016/5/12/chartex" xmlns:cx7="http://schemas.microsoft.com/office/drawing/2016/5/13/chartex" xmlns:cx8="http://schemas.microsoft.com/office/drawing/2016/5/14/chartex" xmlns:mc="http://schemas.openxmlformats.org/markup-compatibility/2006" xmlns:aink="http://schemas.microsoft.com/office/drawing/2016/ink" xmlns:am3d="http://schemas.microsoft.com/office/drawing/2017/model3d" xmlns:o="urn:schemas-microsoft-com:office:office" xmlns:r="http://schemas.openxmlformats.org/officeDocument/2006/relationships" xmlns:m="http://schemas.openxmlformats.org/officeDocument/2006/math" xmlns:v="urn:schemas-microsoft-com:vml" xmlns:wp14="http://schemas.microsoft.com/office/word/2010/wordprocessingDrawing" xmlns:wp="http://schemas.openxmlformats.org/drawingml/2006/wordprocessingDrawing" xmlns:w10="urn:schemas-microsoft-com:office:word" xmlns:w="http://schemas.openxmlformats.org/wordprocessingml/2006/main" xmlns:w14="http://schemas.microsoft.com/office/word/2010/wordml" xmlns:w15="http://schemas.microsoft.com/office/word/2012/wordml" xmlns:w16cid="http://schemas.microsoft.com/office/word/2016/wordml/cid" xmlns:w16se="http://schemas.microsoft.com/office/word/2015/wordml/symex" xmlns:wpg="http://schemas.microsoft.com/office/word/2010/wordprocessingGroup" xmlns:wpi="http://schemas.microsoft.com/office/word/2010/wordprocessingInk" xmlns:wne="http://schemas.microsoft.com/office/word/2006/wordml" xmlns:wps="http://schemas.microsoft.com/office/word/2010/wordprocessingShape" mc:Ignorable="w14 w15 w16se w16cid wp14">
   <w:p>
     <w:pPr>
       <w:pStyle w:val="Header"/>
@@ -6569,7 +6685,7 @@
 </file>
 
 <file path=word/numbering.xml><?xml version="1.0" encoding="utf-8"?>
-<w:numbering xmlns:wpc="http://schemas.microsoft.com/office/word/2010/wordprocessingCanvas" xmlns:cx="http://schemas.microsoft.com/office/drawing/2014/chartex" xmlns:cx1="http://schemas.microsoft.com/office/drawing/2015/9/8/chartex" xmlns:mc="http://schemas.openxmlformats.org/markup-compatibility/2006" xmlns:o="urn:schemas-microsoft-com:office:office" xmlns:r="http://schemas.openxmlformats.org/officeDocument/2006/relationships" xmlns:m="http://schemas.openxmlformats.org/officeDocument/2006/math" xmlns:v="urn:schemas-microsoft-com:vml" xmlns:wp14="http://schemas.microsoft.com/office/word/2010/wordprocessingDrawing" xmlns:wp="http://schemas.openxmlformats.org/drawingml/2006/wordprocessingDrawing" xmlns:w10="urn:schemas-microsoft-com:office:word" xmlns:w="http://schemas.openxmlformats.org/wordprocessingml/2006/main" xmlns:w14="http://schemas.microsoft.com/office/word/2010/wordml" xmlns:w15="http://schemas.microsoft.com/office/word/2012/wordml" xmlns:w16se="http://schemas.microsoft.com/office/word/2015/wordml/symex" xmlns:wpg="http://schemas.microsoft.com/office/word/2010/wordprocessingGroup" xmlns:wpi="http://schemas.microsoft.com/office/word/2010/wordprocessingInk" xmlns:wne="http://schemas.microsoft.com/office/word/2006/wordml" xmlns:wps="http://schemas.microsoft.com/office/word/2010/wordprocessingShape" mc:Ignorable="w14 w15 w16se wp14">
+<w:numbering xmlns:wpc="http://schemas.microsoft.com/office/word/2010/wordprocessingCanvas" xmlns:cx="http://schemas.microsoft.com/office/drawing/2014/chartex" xmlns:cx1="http://schemas.microsoft.com/office/drawing/2015/9/8/chartex" xmlns:cx2="http://schemas.microsoft.com/office/drawing/2015/10/21/chartex" xmlns:cx3="http://schemas.microsoft.com/office/drawing/2016/5/9/chartex" xmlns:cx4="http://schemas.microsoft.com/office/drawing/2016/5/10/chartex" xmlns:cx5="http://schemas.microsoft.com/office/drawing/2016/5/11/chartex" xmlns:cx6="http://schemas.microsoft.com/office/drawing/2016/5/12/chartex" xmlns:cx7="http://schemas.microsoft.com/office/drawing/2016/5/13/chartex" xmlns:cx8="http://schemas.microsoft.com/office/drawing/2016/5/14/chartex" xmlns:mc="http://schemas.openxmlformats.org/markup-compatibility/2006" xmlns:aink="http://schemas.microsoft.com/office/drawing/2016/ink" xmlns:am3d="http://schemas.microsoft.com/office/drawing/2017/model3d" xmlns:o="urn:schemas-microsoft-com:office:office" xmlns:r="http://schemas.openxmlformats.org/officeDocument/2006/relationships" xmlns:m="http://schemas.openxmlformats.org/officeDocument/2006/math" xmlns:v="urn:schemas-microsoft-com:vml" xmlns:wp14="http://schemas.microsoft.com/office/word/2010/wordprocessingDrawing" xmlns:wp="http://schemas.openxmlformats.org/drawingml/2006/wordprocessingDrawing" xmlns:w10="urn:schemas-microsoft-com:office:word" xmlns:w="http://schemas.openxmlformats.org/wordprocessingml/2006/main" xmlns:w14="http://schemas.microsoft.com/office/word/2010/wordml" xmlns:w15="http://schemas.microsoft.com/office/word/2012/wordml" xmlns:w16cid="http://schemas.microsoft.com/office/word/2016/wordml/cid" xmlns:w16se="http://schemas.microsoft.com/office/word/2015/wordml/symex" xmlns:wpg="http://schemas.microsoft.com/office/word/2010/wordprocessingGroup" xmlns:wpi="http://schemas.microsoft.com/office/word/2010/wordprocessingInk" xmlns:wne="http://schemas.microsoft.com/office/word/2006/wordml" xmlns:wps="http://schemas.microsoft.com/office/word/2010/wordprocessingShape" mc:Ignorable="w14 w15 w16se w16cid wp14">
   <w:abstractNum w:abstractNumId="0" w15:restartNumberingAfterBreak="0">
     <w:nsid w:val="045724B9"/>
     <w:multiLevelType w:val="hybridMultilevel"/>
@@ -8879,7 +8995,7 @@
 </file>
 
 <file path=word/styles.xml><?xml version="1.0" encoding="utf-8"?>
-<w:styles xmlns:mc="http://schemas.openxmlformats.org/markup-compatibility/2006" xmlns:r="http://schemas.openxmlformats.org/officeDocument/2006/relationships" xmlns:w="http://schemas.openxmlformats.org/wordprocessingml/2006/main" xmlns:w14="http://schemas.microsoft.com/office/word/2010/wordml" xmlns:w15="http://schemas.microsoft.com/office/word/2012/wordml" xmlns:w16se="http://schemas.microsoft.com/office/word/2015/wordml/symex" mc:Ignorable="w14 w15 w16se">
+<w:styles xmlns:mc="http://schemas.openxmlformats.org/markup-compatibility/2006" xmlns:r="http://schemas.openxmlformats.org/officeDocument/2006/relationships" xmlns:w="http://schemas.openxmlformats.org/wordprocessingml/2006/main" xmlns:w14="http://schemas.microsoft.com/office/word/2010/wordml" xmlns:w15="http://schemas.microsoft.com/office/word/2012/wordml" xmlns:w16cid="http://schemas.microsoft.com/office/word/2016/wordml/cid" xmlns:w16se="http://schemas.microsoft.com/office/word/2015/wordml/symex" mc:Ignorable="w14 w15 w16se w16cid">
   <w:docDefaults>
     <w:rPrDefault>
       <w:rPr>
@@ -8895,7 +9011,7 @@
       </w:pPr>
     </w:pPrDefault>
   </w:docDefaults>
-  <w:latentStyles w:defLockedState="0" w:defUIPriority="99" w:defSemiHidden="0" w:defUnhideWhenUsed="0" w:defQFormat="0" w:count="371">
+  <w:latentStyles w:defLockedState="0" w:defUIPriority="99" w:defSemiHidden="0" w:defUnhideWhenUsed="0" w:defQFormat="0" w:count="376">
     <w:lsdException w:name="Normal" w:uiPriority="0" w:qFormat="1"/>
     <w:lsdException w:name="heading 1" w:uiPriority="9" w:qFormat="1"/>
     <w:lsdException w:name="heading 2" w:semiHidden="1" w:uiPriority="9" w:unhideWhenUsed="1" w:qFormat="1"/>
@@ -9001,7 +9117,6 @@
     <w:lsdException w:name="HTML Sample" w:semiHidden="1" w:unhideWhenUsed="1"/>
     <w:lsdException w:name="HTML Typewriter" w:semiHidden="1" w:unhideWhenUsed="1"/>
     <w:lsdException w:name="HTML Variable" w:semiHidden="1" w:unhideWhenUsed="1"/>
-    <w:lsdException w:name="Normal Table" w:semiHidden="1" w:unhideWhenUsed="1"/>
     <w:lsdException w:name="annotation subject" w:semiHidden="1" w:unhideWhenUsed="1"/>
     <w:lsdException w:name="No List" w:semiHidden="1" w:unhideWhenUsed="1"/>
     <w:lsdException w:name="Outline List 1" w:semiHidden="1" w:unhideWhenUsed="1"/>
@@ -9044,11 +9159,8 @@
     <w:lsdException w:name="Table Contemporary" w:semiHidden="1" w:unhideWhenUsed="1"/>
     <w:lsdException w:name="Table Elegant" w:semiHidden="1" w:unhideWhenUsed="1"/>
     <w:lsdException w:name="Table Professional" w:semiHidden="1" w:unhideWhenUsed="1"/>
-    <w:lsdException w:name="Table Subtle 1" w:semiHidden="1" w:unhideWhenUsed="1"/>
     <w:lsdException w:name="Table Subtle 2" w:semiHidden="1" w:unhideWhenUsed="1"/>
     <w:lsdException w:name="Table Web 1" w:semiHidden="1" w:unhideWhenUsed="1"/>
-    <w:lsdException w:name="Table Web 2" w:semiHidden="1" w:unhideWhenUsed="1"/>
-    <w:lsdException w:name="Table Web 3" w:semiHidden="1" w:unhideWhenUsed="1"/>
     <w:lsdException w:name="Balloon Text" w:semiHidden="1" w:unhideWhenUsed="1"/>
     <w:lsdException w:name="Table Grid" w:uiPriority="59"/>
     <w:lsdException w:name="Table Theme" w:semiHidden="1" w:unhideWhenUsed="1"/>
@@ -9267,6 +9379,11 @@
     <w:lsdException w:name="List Table 5 Dark Accent 6" w:uiPriority="50"/>
     <w:lsdException w:name="List Table 6 Colorful Accent 6" w:uiPriority="51"/>
     <w:lsdException w:name="List Table 7 Colorful Accent 6" w:uiPriority="52"/>
+    <w:lsdException w:name="Mention" w:semiHidden="1" w:unhideWhenUsed="1"/>
+    <w:lsdException w:name="Smart Hyperlink" w:semiHidden="1" w:unhideWhenUsed="1"/>
+    <w:lsdException w:name="Hashtag" w:semiHidden="1" w:unhideWhenUsed="1"/>
+    <w:lsdException w:name="Unresolved Mention" w:semiHidden="1" w:unhideWhenUsed="1"/>
+    <w:lsdException w:name="Smart Link" w:semiHidden="1" w:unhideWhenUsed="1"/>
   </w:latentStyles>
   <w:style w:type="paragraph" w:default="1" w:styleId="Normal">
     <w:name w:val="Normal"/>
@@ -10038,7 +10155,7 @@
 </file>
 
 <file path=customXml/itemProps1.xml><?xml version="1.0" encoding="utf-8"?>
-<ds:datastoreItem xmlns:ds="http://schemas.openxmlformats.org/officeDocument/2006/customXml" ds:itemID="{2580C0C7-C480-4C94-BAE1-68A6D2803A8E}">
+<ds:datastoreItem xmlns:ds="http://schemas.openxmlformats.org/officeDocument/2006/customXml" ds:itemID="{1848C810-0E0A-4D3D-8A1E-B7967ABA7D8D}">
   <ds:schemaRefs>
     <ds:schemaRef ds:uri="http://schemas.openxmlformats.org/officeDocument/2006/bibliography"/>
   </ds:schemaRefs>

</xml_diff>